<commit_message>
exercise 1 - creating new directive with ng command
</commit_message>
<xml_diff>
--- a/mar16/inclass3_Angular.docx
+++ b/mar16/inclass3_Angular.docx
@@ -30,8 +30,6 @@
       <w:r>
         <w:t>25</w:t>
       </w:r>
-      <w:bookmarkStart w:id="1" w:name="_GoBack"/>
-      <w:bookmarkEnd w:id="1"/>
       <w:r>
         <w:t xml:space="preserve">, </w:t>
       </w:r>
@@ -1273,11 +1271,11 @@
       <w:pPr>
         <w:pStyle w:val="Heading1"/>
       </w:pPr>
-      <w:bookmarkStart w:id="2" w:name="_Toc504243409"/>
+      <w:bookmarkStart w:id="1" w:name="_Toc504243409"/>
       <w:r>
         <w:t>Angular CLI</w:t>
       </w:r>
-      <w:bookmarkEnd w:id="2"/>
+      <w:bookmarkEnd w:id="1"/>
     </w:p>
     <w:p>
       <w:r>
@@ -1407,42 +1405,29 @@
       <w:pPr>
         <w:pStyle w:val="Heading2"/>
       </w:pPr>
-      <w:bookmarkStart w:id="3" w:name="_Toc504243410"/>
+      <w:bookmarkStart w:id="2" w:name="_Toc504243410"/>
       <w:r>
         <w:t>Creating and Running an Application</w:t>
       </w:r>
-      <w:bookmarkEnd w:id="3"/>
+      <w:bookmarkEnd w:id="2"/>
     </w:p>
     <w:p>
       <w:pPr>
         <w:pStyle w:val="Caption"/>
       </w:pPr>
-      <w:bookmarkStart w:id="4" w:name="_Ref455595467"/>
+      <w:bookmarkStart w:id="3" w:name="_Ref455595467"/>
       <w:r>
         <w:t xml:space="preserve">Example </w:t>
       </w:r>
-      <w:r>
-        <w:fldChar w:fldCharType="begin"/>
-      </w:r>
-      <w:r>
-        <w:instrText xml:space="preserve"> SEQ Example \* ARABIC </w:instrText>
-      </w:r>
-      <w:r>
-        <w:fldChar w:fldCharType="separate"/>
-      </w:r>
-      <w:r>
-        <w:rPr>
-          <w:noProof/>
-        </w:rPr>
-        <w:t>1</w:t>
-      </w:r>
-      <w:r>
-        <w:rPr>
-          <w:noProof/>
-        </w:rPr>
-        <w:fldChar w:fldCharType="end"/>
-      </w:r>
-      <w:bookmarkEnd w:id="4"/>
+      <w:fldSimple w:instr=" SEQ Example \* ARABIC ">
+        <w:r>
+          <w:rPr>
+            <w:noProof/>
+          </w:rPr>
+          <w:t>1</w:t>
+        </w:r>
+      </w:fldSimple>
+      <w:bookmarkEnd w:id="3"/>
       <w:r>
         <w:t>: Creating and Running an Application</w:t>
       </w:r>
@@ -1688,7 +1673,7 @@
           <w:u w:val="none"/>
         </w:rPr>
       </w:pPr>
-      <w:bookmarkStart w:id="5" w:name="_Toc504243411"/>
+      <w:bookmarkStart w:id="4" w:name="_Toc504243411"/>
       <w:r>
         <w:rPr>
           <w:rStyle w:val="Hyperlink"/>
@@ -1696,7 +1681,7 @@
         </w:rPr>
         <w:t>Templating</w:t>
       </w:r>
-      <w:bookmarkEnd w:id="5"/>
+      <w:bookmarkEnd w:id="4"/>
     </w:p>
     <w:p>
       <w:r>
@@ -3162,11 +3147,11 @@
       <w:pPr>
         <w:pStyle w:val="Heading3"/>
       </w:pPr>
-      <w:bookmarkStart w:id="6" w:name="_Toc504243412"/>
+      <w:bookmarkStart w:id="5" w:name="_Toc504243412"/>
       <w:r>
         <w:t>Creating Components</w:t>
       </w:r>
-      <w:bookmarkEnd w:id="6"/>
+      <w:bookmarkEnd w:id="5"/>
     </w:p>
     <w:p>
       <w:r>
@@ -3177,32 +3162,19 @@
       <w:pPr>
         <w:pStyle w:val="Caption"/>
       </w:pPr>
-      <w:bookmarkStart w:id="7" w:name="_Ref455598484"/>
+      <w:bookmarkStart w:id="6" w:name="_Ref455598484"/>
       <w:r>
         <w:t xml:space="preserve">Example </w:t>
       </w:r>
-      <w:r>
-        <w:fldChar w:fldCharType="begin"/>
-      </w:r>
-      <w:r>
-        <w:instrText xml:space="preserve"> SEQ Example \* ARABIC </w:instrText>
-      </w:r>
-      <w:r>
-        <w:fldChar w:fldCharType="separate"/>
-      </w:r>
-      <w:r>
-        <w:rPr>
-          <w:noProof/>
-        </w:rPr>
-        <w:t>2</w:t>
-      </w:r>
-      <w:r>
-        <w:rPr>
-          <w:noProof/>
-        </w:rPr>
-        <w:fldChar w:fldCharType="end"/>
-      </w:r>
-      <w:bookmarkEnd w:id="7"/>
+      <w:fldSimple w:instr=" SEQ Example \* ARABIC ">
+        <w:r>
+          <w:rPr>
+            <w:noProof/>
+          </w:rPr>
+          <w:t>2</w:t>
+        </w:r>
+      </w:fldSimple>
+      <w:bookmarkEnd w:id="6"/>
       <w:r>
         <w:t>: Building Directives</w:t>
       </w:r>
@@ -4001,6 +3973,7 @@
                 <w:sz w:val="19"/>
                 <w:szCs w:val="19"/>
               </w:rPr>
+              <w:lastRenderedPageBreak/>
               <w:t xml:space="preserve">    }</w:t>
             </w:r>
           </w:p>
@@ -4816,27 +4789,14 @@
       <w:r>
         <w:t xml:space="preserve">Exercise </w:t>
       </w:r>
-      <w:r>
-        <w:fldChar w:fldCharType="begin"/>
-      </w:r>
-      <w:r>
-        <w:instrText xml:space="preserve"> SEQ Exercise \* ARABIC </w:instrText>
-      </w:r>
-      <w:r>
-        <w:fldChar w:fldCharType="separate"/>
-      </w:r>
-      <w:r>
-        <w:rPr>
-          <w:noProof/>
-        </w:rPr>
-        <w:t>1</w:t>
-      </w:r>
-      <w:r>
-        <w:rPr>
-          <w:noProof/>
-        </w:rPr>
-        <w:fldChar w:fldCharType="end"/>
-      </w:r>
+      <w:fldSimple w:instr=" SEQ Exercise \* ARABIC ">
+        <w:r>
+          <w:rPr>
+            <w:noProof/>
+          </w:rPr>
+          <w:t>1</w:t>
+        </w:r>
+      </w:fldSimple>
     </w:p>
     <w:p>
       <w:r>
@@ -4882,7 +4842,24 @@
           <w:tcPr>
             <w:tcW w:w="9350" w:type="dxa"/>
           </w:tcPr>
-          <w:p/>
+          <w:p>
+            <w:r>
+              <w:t xml:space="preserve">It </w:t>
+            </w:r>
+            <w:r>
+              <w:t xml:space="preserve">get imported from </w:t>
+            </w:r>
+            <w:proofErr w:type="spellStart"/>
+            <w:r>
+              <w:t>app.module</w:t>
+            </w:r>
+            <w:bookmarkStart w:id="7" w:name="_GoBack"/>
+            <w:bookmarkEnd w:id="7"/>
+            <w:r>
+              <w:t>.ts</w:t>
+            </w:r>
+            <w:proofErr w:type="spellEnd"/>
+          </w:p>
         </w:tc>
       </w:tr>
     </w:tbl>
@@ -4905,27 +4882,14 @@
       <w:r>
         <w:t xml:space="preserve">Example </w:t>
       </w:r>
-      <w:r>
-        <w:fldChar w:fldCharType="begin"/>
-      </w:r>
-      <w:r>
-        <w:instrText xml:space="preserve"> SEQ Example \* ARABIC </w:instrText>
-      </w:r>
-      <w:r>
-        <w:fldChar w:fldCharType="separate"/>
-      </w:r>
-      <w:r>
-        <w:rPr>
-          <w:noProof/>
-        </w:rPr>
-        <w:t>3</w:t>
-      </w:r>
-      <w:r>
-        <w:rPr>
-          <w:noProof/>
-        </w:rPr>
-        <w:fldChar w:fldCharType="end"/>
-      </w:r>
+      <w:fldSimple w:instr=" SEQ Example \* ARABIC ">
+        <w:r>
+          <w:rPr>
+            <w:noProof/>
+          </w:rPr>
+          <w:t>3</w:t>
+        </w:r>
+      </w:fldSimple>
       <w:bookmarkEnd w:id="9"/>
       <w:r>
         <w:t>: Building Services</w:t>
@@ -4933,32 +4897,20 @@
     </w:p>
     <w:p>
       <w:r>
+        <w:lastRenderedPageBreak/>
         <w:t xml:space="preserve">This example shows how to use Angular CLI to build a service. First start with </w:t>
       </w:r>
-      <w:r>
-        <w:fldChar w:fldCharType="begin"/>
-      </w:r>
-      <w:r>
-        <w:instrText xml:space="preserve"> REF _Ref455598484 </w:instrText>
-      </w:r>
-      <w:r>
-        <w:fldChar w:fldCharType="separate"/>
-      </w:r>
-      <w:r>
-        <w:t xml:space="preserve">Example </w:t>
-      </w:r>
-      <w:r>
-        <w:rPr>
-          <w:noProof/>
-        </w:rPr>
-        <w:t>2</w:t>
-      </w:r>
-      <w:r>
-        <w:rPr>
-          <w:noProof/>
-        </w:rPr>
-        <w:fldChar w:fldCharType="end"/>
-      </w:r>
+      <w:fldSimple w:instr=" REF _Ref455598484 ">
+        <w:r>
+          <w:t xml:space="preserve">Example </w:t>
+        </w:r>
+        <w:r>
+          <w:rPr>
+            <w:noProof/>
+          </w:rPr>
+          <w:t>2</w:t>
+        </w:r>
+      </w:fldSimple>
       <w:r>
         <w:t xml:space="preserve"> and run the following command:</w:t>
       </w:r>
@@ -6460,6 +6412,7 @@
                 <w:sz w:val="19"/>
                 <w:szCs w:val="19"/>
               </w:rPr>
+              <w:lastRenderedPageBreak/>
               <w:t xml:space="preserve">    </w:t>
             </w:r>
             <w:proofErr w:type="spellStart"/>
@@ -8035,27 +7988,14 @@
       <w:r>
         <w:t xml:space="preserve">Example </w:t>
       </w:r>
-      <w:r>
-        <w:fldChar w:fldCharType="begin"/>
-      </w:r>
-      <w:r>
-        <w:instrText xml:space="preserve"> SEQ Example \* ARABIC </w:instrText>
-      </w:r>
-      <w:r>
-        <w:fldChar w:fldCharType="separate"/>
-      </w:r>
-      <w:r>
-        <w:rPr>
-          <w:noProof/>
-        </w:rPr>
-        <w:t>4</w:t>
-      </w:r>
-      <w:r>
-        <w:rPr>
-          <w:noProof/>
-        </w:rPr>
-        <w:fldChar w:fldCharType="end"/>
-      </w:r>
+      <w:fldSimple w:instr=" SEQ Example \* ARABIC ">
+        <w:r>
+          <w:rPr>
+            <w:noProof/>
+          </w:rPr>
+          <w:t>4</w:t>
+        </w:r>
+      </w:fldSimple>
       <w:r>
         <w:t>: Deploying Application</w:t>
       </w:r>
@@ -8066,6 +8006,7 @@
         <w:contextualSpacing/>
       </w:pPr>
       <w:r>
+        <w:lastRenderedPageBreak/>
         <w:t>To bundle all depe</w:t>
       </w:r>
       <w:r>
@@ -8074,30 +8015,17 @@
       <w:r>
         <w:t xml:space="preserve">start with </w:t>
       </w:r>
-      <w:r>
-        <w:fldChar w:fldCharType="begin"/>
-      </w:r>
-      <w:r>
-        <w:instrText xml:space="preserve"> REF _Ref455595467 </w:instrText>
-      </w:r>
-      <w:r>
-        <w:fldChar w:fldCharType="separate"/>
-      </w:r>
-      <w:r>
-        <w:t xml:space="preserve">Example </w:t>
-      </w:r>
-      <w:r>
-        <w:rPr>
-          <w:noProof/>
-        </w:rPr>
-        <w:t>1</w:t>
-      </w:r>
-      <w:r>
-        <w:rPr>
-          <w:noProof/>
-        </w:rPr>
-        <w:fldChar w:fldCharType="end"/>
-      </w:r>
+      <w:fldSimple w:instr=" REF _Ref455595467 ">
+        <w:r>
+          <w:t xml:space="preserve">Example </w:t>
+        </w:r>
+        <w:r>
+          <w:rPr>
+            <w:noProof/>
+          </w:rPr>
+          <w:t>1</w:t>
+        </w:r>
+      </w:fldSimple>
       <w:r>
         <w:t xml:space="preserve"> and </w:t>
       </w:r>
@@ -9979,6 +9907,7 @@
       </w:pPr>
       <w:bookmarkStart w:id="25" w:name="_Toc453322192"/>
       <w:r>
+        <w:lastRenderedPageBreak/>
         <w:t>Web Element Functions</w:t>
       </w:r>
       <w:bookmarkEnd w:id="25"/>
@@ -11373,27 +11302,14 @@
       <w:r>
         <w:t xml:space="preserve">Example </w:t>
       </w:r>
-      <w:r>
-        <w:fldChar w:fldCharType="begin"/>
-      </w:r>
-      <w:r>
-        <w:instrText xml:space="preserve"> SEQ Example \* ARABIC </w:instrText>
-      </w:r>
-      <w:r>
-        <w:fldChar w:fldCharType="separate"/>
-      </w:r>
-      <w:r>
-        <w:rPr>
-          <w:noProof/>
-        </w:rPr>
-        <w:t>5</w:t>
-      </w:r>
-      <w:r>
-        <w:rPr>
-          <w:noProof/>
-        </w:rPr>
-        <w:fldChar w:fldCharType="end"/>
-      </w:r>
+      <w:fldSimple w:instr=" SEQ Example \* ARABIC ">
+        <w:r>
+          <w:rPr>
+            <w:noProof/>
+          </w:rPr>
+          <w:t>5</w:t>
+        </w:r>
+      </w:fldSimple>
       <w:r>
         <w:t>: Setting Up an E2E Test with Angular CLI</w:t>
       </w:r>
@@ -11832,6 +11748,7 @@
                 <w:sz w:val="21"/>
                 <w:szCs w:val="21"/>
               </w:rPr>
+              <w:lastRenderedPageBreak/>
               <w:t xml:space="preserve">  </w:t>
             </w:r>
             <w:proofErr w:type="spellStart"/>
@@ -12953,6 +12870,7 @@
         <w:rPr>
           <w:noProof/>
         </w:rPr>
+        <w:lastRenderedPageBreak/>
         <w:drawing>
           <wp:inline distT="0" distB="0" distL="0" distR="0" wp14:anchorId="3F2A33BE" wp14:editId="3342B8BE">
             <wp:extent cx="5943600" cy="4559935"/>
@@ -12999,27 +12917,14 @@
       <w:r>
         <w:t xml:space="preserve">Example </w:t>
       </w:r>
-      <w:r>
-        <w:fldChar w:fldCharType="begin"/>
-      </w:r>
-      <w:r>
-        <w:instrText xml:space="preserve"> SEQ Example \* ARABIC </w:instrText>
-      </w:r>
-      <w:r>
-        <w:fldChar w:fldCharType="separate"/>
-      </w:r>
-      <w:r>
-        <w:rPr>
-          <w:noProof/>
-        </w:rPr>
-        <w:t>6</w:t>
-      </w:r>
-      <w:r>
-        <w:rPr>
-          <w:noProof/>
-        </w:rPr>
-        <w:fldChar w:fldCharType="end"/>
-      </w:r>
+      <w:fldSimple w:instr=" SEQ Example \* ARABIC ">
+        <w:r>
+          <w:rPr>
+            <w:noProof/>
+          </w:rPr>
+          <w:t>6</w:t>
+        </w:r>
+      </w:fldSimple>
       <w:bookmarkEnd w:id="27"/>
       <w:r>
         <w:t xml:space="preserve">: E2E Testing </w:t>
@@ -14190,6 +14095,7 @@
                 <w:sz w:val="19"/>
                 <w:szCs w:val="19"/>
               </w:rPr>
+              <w:lastRenderedPageBreak/>
               <w:t>@Component({</w:t>
             </w:r>
           </w:p>
@@ -16522,6 +16428,7 @@
                 <w:sz w:val="19"/>
                 <w:szCs w:val="19"/>
               </w:rPr>
+              <w:lastRenderedPageBreak/>
               <w:t xml:space="preserve">    expect(</w:t>
             </w:r>
             <w:proofErr w:type="spellStart"/>
@@ -16599,6 +16506,7 @@
     </w:tbl>
     <w:p>
       <w:r>
+        <w:lastRenderedPageBreak/>
         <w:t>When you run the e2e test with the command:</w:t>
       </w:r>
     </w:p>
@@ -16630,27 +16538,14 @@
       <w:r>
         <w:t xml:space="preserve">Exercise </w:t>
       </w:r>
-      <w:r>
-        <w:fldChar w:fldCharType="begin"/>
-      </w:r>
-      <w:r>
-        <w:instrText xml:space="preserve"> SEQ Exercise \* ARABIC </w:instrText>
-      </w:r>
-      <w:r>
-        <w:fldChar w:fldCharType="separate"/>
-      </w:r>
-      <w:r>
-        <w:rPr>
-          <w:noProof/>
-        </w:rPr>
-        <w:t>2</w:t>
-      </w:r>
-      <w:r>
-        <w:rPr>
-          <w:noProof/>
-        </w:rPr>
-        <w:fldChar w:fldCharType="end"/>
-      </w:r>
+      <w:fldSimple w:instr=" SEQ Exercise \* ARABIC ">
+        <w:r>
+          <w:rPr>
+            <w:noProof/>
+          </w:rPr>
+          <w:t>2</w:t>
+        </w:r>
+      </w:fldSimple>
     </w:p>
     <w:p>
       <w:r>
@@ -17351,7 +17246,11 @@
     </w:p>
     <w:p>
       <w:r>
-        <w:t xml:space="preserve">When testing for remote resources such as the transfer of JSON from one location to another, the Selenium WebDriver API does not have a precise way to wait for the resource to return. However, Selenium WebDriver does offer a simple method to implement the wait. You can hard code in a wait of 5 seconds (or other time) with the </w:t>
+        <w:t xml:space="preserve">When testing for remote resources such as the transfer of JSON from one location to another, the Selenium WebDriver API does not have a precise way to wait for the resource to return. However, </w:t>
+      </w:r>
+      <w:r>
+        <w:lastRenderedPageBreak/>
+        <w:t xml:space="preserve">Selenium WebDriver does offer a simple method to implement the wait. You can hard code in a wait of 5 seconds (or other time) with the </w:t>
       </w:r>
       <w:proofErr w:type="gramStart"/>
       <w:r>
@@ -17406,27 +17305,14 @@
       <w:r>
         <w:t xml:space="preserve">Example </w:t>
       </w:r>
-      <w:r>
-        <w:fldChar w:fldCharType="begin"/>
-      </w:r>
-      <w:r>
-        <w:instrText xml:space="preserve"> SEQ Example \* ARABIC </w:instrText>
-      </w:r>
-      <w:r>
-        <w:fldChar w:fldCharType="separate"/>
-      </w:r>
-      <w:r>
-        <w:rPr>
-          <w:noProof/>
-        </w:rPr>
-        <w:t>7</w:t>
-      </w:r>
-      <w:r>
-        <w:rPr>
-          <w:noProof/>
-        </w:rPr>
-        <w:fldChar w:fldCharType="end"/>
-      </w:r>
+      <w:fldSimple w:instr=" SEQ Example \* ARABIC ">
+        <w:r>
+          <w:rPr>
+            <w:noProof/>
+          </w:rPr>
+          <w:t>7</w:t>
+        </w:r>
+      </w:fldSimple>
       <w:bookmarkEnd w:id="32"/>
       <w:r>
         <w:t>: Testing a List of Items</w:t>
@@ -19183,29 +19069,17 @@
         <w:pStyle w:val="Caption"/>
       </w:pPr>
       <w:r>
+        <w:lastRenderedPageBreak/>
         <w:t xml:space="preserve">Example </w:t>
       </w:r>
-      <w:r>
-        <w:fldChar w:fldCharType="begin"/>
-      </w:r>
-      <w:r>
-        <w:instrText xml:space="preserve"> SEQ Example \* ARABIC </w:instrText>
-      </w:r>
-      <w:r>
-        <w:fldChar w:fldCharType="separate"/>
-      </w:r>
-      <w:r>
-        <w:rPr>
-          <w:noProof/>
-        </w:rPr>
-        <w:t>8</w:t>
-      </w:r>
-      <w:r>
-        <w:rPr>
-          <w:noProof/>
-        </w:rPr>
-        <w:fldChar w:fldCharType="end"/>
-      </w:r>
+      <w:fldSimple w:instr=" SEQ Example \* ARABIC ">
+        <w:r>
+          <w:rPr>
+            <w:noProof/>
+          </w:rPr>
+          <w:t>8</w:t>
+        </w:r>
+      </w:fldSimple>
       <w:r>
         <w:t>: E2E Testing with a Promise</w:t>
       </w:r>
@@ -20754,6 +20628,7 @@
     </w:tbl>
     <w:p>
       <w:r>
+        <w:lastRenderedPageBreak/>
         <w:t>Here is a subset of the HTML that is generated:</w:t>
       </w:r>
     </w:p>
@@ -22465,6 +22340,7 @@
         <w:rPr>
           <w:noProof/>
         </w:rPr>
+        <w:lastRenderedPageBreak/>
         <w:drawing>
           <wp:inline distT="0" distB="0" distL="0" distR="0" wp14:anchorId="39C404B8" wp14:editId="6C0031BE">
             <wp:extent cx="5943600" cy="3084830"/>
@@ -22509,27 +22385,14 @@
       <w:r>
         <w:t xml:space="preserve">Exercise </w:t>
       </w:r>
-      <w:r>
-        <w:fldChar w:fldCharType="begin"/>
-      </w:r>
-      <w:r>
-        <w:instrText xml:space="preserve"> SEQ Exercise \* ARABIC </w:instrText>
-      </w:r>
-      <w:r>
-        <w:fldChar w:fldCharType="separate"/>
-      </w:r>
-      <w:r>
-        <w:rPr>
-          <w:noProof/>
-        </w:rPr>
-        <w:t>3</w:t>
-      </w:r>
-      <w:r>
-        <w:rPr>
-          <w:noProof/>
-        </w:rPr>
-        <w:fldChar w:fldCharType="end"/>
-      </w:r>
+      <w:fldSimple w:instr=" SEQ Exercise \* ARABIC ">
+        <w:r>
+          <w:rPr>
+            <w:noProof/>
+          </w:rPr>
+          <w:t>3</w:t>
+        </w:r>
+      </w:fldSimple>
     </w:p>
     <w:p>
       <w:r>
@@ -22668,27 +22531,14 @@
       <w:r>
         <w:t xml:space="preserve">Exercise </w:t>
       </w:r>
-      <w:r>
-        <w:fldChar w:fldCharType="begin"/>
-      </w:r>
-      <w:r>
-        <w:instrText xml:space="preserve"> SEQ Exercise \* ARABIC </w:instrText>
-      </w:r>
-      <w:r>
-        <w:fldChar w:fldCharType="separate"/>
-      </w:r>
-      <w:r>
-        <w:rPr>
-          <w:noProof/>
-        </w:rPr>
-        <w:t>4</w:t>
-      </w:r>
-      <w:r>
-        <w:rPr>
-          <w:noProof/>
-        </w:rPr>
-        <w:fldChar w:fldCharType="end"/>
-      </w:r>
+      <w:fldSimple w:instr=" SEQ Exercise \* ARABIC ">
+        <w:r>
+          <w:rPr>
+            <w:noProof/>
+          </w:rPr>
+          <w:t>4</w:t>
+        </w:r>
+      </w:fldSimple>
     </w:p>
     <w:p>
       <w:r>
@@ -22848,6 +22698,7 @@
         <w:spacing w:after="200" w:line="276" w:lineRule="auto"/>
       </w:pPr>
       <w:r>
+        <w:lastRenderedPageBreak/>
         <w:t>e2e testing</w:t>
       </w:r>
     </w:p>
@@ -22875,30 +22726,14 @@
       <w:r>
         <w:t xml:space="preserve">Example </w:t>
       </w:r>
-      <w:r>
-        <w:fldChar w:fldCharType="begin"/>
-      </w:r>
-      <w:r>
-        <w:instrText xml:space="preserve"> SEQ Example \* AR</w:instrText>
-      </w:r>
-      <w:r>
-        <w:instrText xml:space="preserve">ABIC </w:instrText>
-      </w:r>
-      <w:r>
-        <w:fldChar w:fldCharType="separate"/>
-      </w:r>
-      <w:r>
-        <w:rPr>
-          <w:noProof/>
-        </w:rPr>
-        <w:t>9</w:t>
-      </w:r>
-      <w:r>
-        <w:rPr>
-          <w:noProof/>
-        </w:rPr>
-        <w:fldChar w:fldCharType="end"/>
-      </w:r>
+      <w:fldSimple w:instr=" SEQ Example \* ARABIC ">
+        <w:r>
+          <w:rPr>
+            <w:noProof/>
+          </w:rPr>
+          <w:t>9</w:t>
+        </w:r>
+      </w:fldSimple>
       <w:bookmarkEnd w:id="36"/>
       <w:r>
         <w:t>: Linting Your Code</w:t>
@@ -22908,30 +22743,17 @@
       <w:r>
         <w:t xml:space="preserve">Starting with </w:t>
       </w:r>
-      <w:r>
-        <w:fldChar w:fldCharType="begin"/>
-      </w:r>
-      <w:r>
-        <w:instrText xml:space="preserve"> REF _Ref455601682 </w:instrText>
-      </w:r>
-      <w:r>
-        <w:fldChar w:fldCharType="separate"/>
-      </w:r>
-      <w:r>
-        <w:t xml:space="preserve">Example </w:t>
-      </w:r>
-      <w:r>
-        <w:rPr>
-          <w:noProof/>
-        </w:rPr>
-        <w:t>3</w:t>
-      </w:r>
-      <w:r>
-        <w:rPr>
-          <w:noProof/>
-        </w:rPr>
-        <w:fldChar w:fldCharType="end"/>
-      </w:r>
+      <w:fldSimple w:instr=" REF _Ref455601682 ">
+        <w:r>
+          <w:t xml:space="preserve">Example </w:t>
+        </w:r>
+        <w:r>
+          <w:rPr>
+            <w:noProof/>
+          </w:rPr>
+          <w:t>3</w:t>
+        </w:r>
+      </w:fldSimple>
       <w:r>
         <w:t>, run the following command:</w:t>
       </w:r>
@@ -23066,27 +22888,14 @@
       <w:r>
         <w:t xml:space="preserve">Example </w:t>
       </w:r>
-      <w:r>
-        <w:fldChar w:fldCharType="begin"/>
-      </w:r>
-      <w:r>
-        <w:instrText xml:space="preserve"> SEQ Example \* ARABIC </w:instrText>
-      </w:r>
-      <w:r>
-        <w:fldChar w:fldCharType="separate"/>
-      </w:r>
-      <w:r>
-        <w:rPr>
-          <w:noProof/>
-        </w:rPr>
-        <w:t>10</w:t>
-      </w:r>
-      <w:r>
-        <w:rPr>
-          <w:noProof/>
-        </w:rPr>
-        <w:fldChar w:fldCharType="end"/>
-      </w:r>
+      <w:fldSimple w:instr=" SEQ Example \* ARABIC ">
+        <w:r>
+          <w:rPr>
+            <w:noProof/>
+          </w:rPr>
+          <w:t>10</w:t>
+        </w:r>
+      </w:fldSimple>
       <w:r>
         <w:t>: Implementing SASS with Angular CLI</w:t>
       </w:r>
@@ -23101,30 +22910,17 @@
       <w:r>
         <w:t xml:space="preserve">. To begin start with </w:t>
       </w:r>
-      <w:r>
-        <w:fldChar w:fldCharType="begin"/>
-      </w:r>
-      <w:r>
-        <w:instrText xml:space="preserve"> REF _Ref455609898 </w:instrText>
-      </w:r>
-      <w:r>
-        <w:fldChar w:fldCharType="separate"/>
-      </w:r>
-      <w:r>
-        <w:t xml:space="preserve">Example </w:t>
-      </w:r>
-      <w:r>
-        <w:rPr>
-          <w:noProof/>
-        </w:rPr>
-        <w:t>9</w:t>
-      </w:r>
-      <w:r>
-        <w:rPr>
-          <w:noProof/>
-        </w:rPr>
-        <w:fldChar w:fldCharType="end"/>
-      </w:r>
+      <w:fldSimple w:instr=" REF _Ref455609898 ">
+        <w:r>
+          <w:t xml:space="preserve">Example </w:t>
+        </w:r>
+        <w:r>
+          <w:rPr>
+            <w:noProof/>
+          </w:rPr>
+          <w:t>9</w:t>
+        </w:r>
+      </w:fldSimple>
       <w:r>
         <w:t>.</w:t>
       </w:r>
@@ -23155,6 +22951,7 @@
         <w:rPr>
           <w:highlight w:val="yellow"/>
         </w:rPr>
+        <w:lastRenderedPageBreak/>
         <w:t xml:space="preserve">Next, rename app.component.css to </w:t>
       </w:r>
       <w:proofErr w:type="spellStart"/>
@@ -25056,6 +24853,7 @@
         <w:rPr>
           <w:noProof/>
         </w:rPr>
+        <w:lastRenderedPageBreak/>
         <w:drawing>
           <wp:inline distT="0" distB="0" distL="0" distR="0" wp14:anchorId="3BD191B0" wp14:editId="26C930E0">
             <wp:extent cx="2000250" cy="590550"/>
@@ -25137,27 +24935,14 @@
       <w:r>
         <w:t xml:space="preserve">Example </w:t>
       </w:r>
-      <w:r>
-        <w:fldChar w:fldCharType="begin"/>
-      </w:r>
-      <w:r>
-        <w:instrText xml:space="preserve"> SEQ Example \* ARABIC </w:instrText>
-      </w:r>
-      <w:r>
-        <w:fldChar w:fldCharType="separate"/>
-      </w:r>
-      <w:r>
-        <w:rPr>
-          <w:noProof/>
-        </w:rPr>
-        <w:t>11</w:t>
-      </w:r>
-      <w:r>
-        <w:rPr>
-          <w:noProof/>
-        </w:rPr>
-        <w:fldChar w:fldCharType="end"/>
-      </w:r>
+      <w:fldSimple w:instr=" SEQ Example \* ARABIC ">
+        <w:r>
+          <w:rPr>
+            <w:noProof/>
+          </w:rPr>
+          <w:t>11</w:t>
+        </w:r>
+      </w:fldSimple>
       <w:r>
         <w:rPr>
           <w:noProof/>
@@ -26010,6 +25795,7 @@
                 <w:sz w:val="19"/>
                 <w:szCs w:val="19"/>
               </w:rPr>
+              <w:lastRenderedPageBreak/>
               <w:t>import</w:t>
             </w:r>
             <w:r>
@@ -28369,6 +28155,7 @@
                 <w:sz w:val="19"/>
                 <w:szCs w:val="19"/>
               </w:rPr>
+              <w:lastRenderedPageBreak/>
               <w:t xml:space="preserve">    </w:t>
             </w:r>
             <w:r>
@@ -30266,6 +30053,7 @@
         <w:rPr>
           <w:noProof/>
         </w:rPr>
+        <w:lastRenderedPageBreak/>
         <w:drawing>
           <wp:inline distT="0" distB="0" distL="0" distR="0" wp14:anchorId="56C31BB4" wp14:editId="160A9B7D">
             <wp:extent cx="1581150" cy="819150"/>
@@ -30312,27 +30100,14 @@
       <w:r>
         <w:t xml:space="preserve">Exercise </w:t>
       </w:r>
-      <w:r>
-        <w:fldChar w:fldCharType="begin"/>
-      </w:r>
-      <w:r>
-        <w:instrText xml:space="preserve"> SEQ Exercise \* ARABIC </w:instrText>
-      </w:r>
-      <w:r>
-        <w:fldChar w:fldCharType="separate"/>
-      </w:r>
-      <w:r>
-        <w:rPr>
-          <w:noProof/>
-        </w:rPr>
-        <w:t>5</w:t>
-      </w:r>
-      <w:r>
-        <w:rPr>
-          <w:noProof/>
-        </w:rPr>
-        <w:fldChar w:fldCharType="end"/>
-      </w:r>
+      <w:fldSimple w:instr=" SEQ Exercise \* ARABIC ">
+        <w:r>
+          <w:rPr>
+            <w:noProof/>
+          </w:rPr>
+          <w:t>5</w:t>
+        </w:r>
+      </w:fldSimple>
     </w:p>
     <w:p>
       <w:r>
@@ -30373,30 +30148,14 @@
       <w:r>
         <w:t xml:space="preserve">Exercise </w:t>
       </w:r>
-      <w:r>
-        <w:fldChar w:fldCharType="begin"/>
-      </w:r>
-      <w:r>
-        <w:instrText xml:space="preserve"> SEQ</w:instrText>
-      </w:r>
-      <w:r>
-        <w:instrText xml:space="preserve"> Exercise \* ARABIC </w:instrText>
-      </w:r>
-      <w:r>
-        <w:fldChar w:fldCharType="separate"/>
-      </w:r>
-      <w:r>
-        <w:rPr>
-          <w:noProof/>
-        </w:rPr>
-        <w:t>6</w:t>
-      </w:r>
-      <w:r>
-        <w:rPr>
-          <w:noProof/>
-        </w:rPr>
-        <w:fldChar w:fldCharType="end"/>
-      </w:r>
+      <w:fldSimple w:instr=" SEQ Exercise \* ARABIC ">
+        <w:r>
+          <w:rPr>
+            <w:noProof/>
+          </w:rPr>
+          <w:t>6</w:t>
+        </w:r>
+      </w:fldSimple>
     </w:p>
     <w:p>
       <w:r>
@@ -32305,6 +32064,7 @@
     <w:lsdException w:name="HTML Sample" w:semiHidden="1" w:unhideWhenUsed="1"/>
     <w:lsdException w:name="HTML Typewriter" w:semiHidden="1" w:unhideWhenUsed="1"/>
     <w:lsdException w:name="HTML Variable" w:semiHidden="1" w:unhideWhenUsed="1"/>
+    <w:lsdException w:name="Normal Table" w:semiHidden="1" w:unhideWhenUsed="1"/>
     <w:lsdException w:name="annotation subject" w:semiHidden="1" w:unhideWhenUsed="1"/>
     <w:lsdException w:name="No List" w:semiHidden="1" w:unhideWhenUsed="1"/>
     <w:lsdException w:name="Outline List 1" w:semiHidden="1" w:unhideWhenUsed="1"/>
@@ -32348,8 +32108,10 @@
     <w:lsdException w:name="Table Elegant" w:semiHidden="1" w:unhideWhenUsed="1"/>
     <w:lsdException w:name="Table Professional" w:semiHidden="1" w:unhideWhenUsed="1"/>
     <w:lsdException w:name="Table Subtle 1" w:semiHidden="1" w:unhideWhenUsed="1"/>
+    <w:lsdException w:name="Table Subtle 2" w:semiHidden="1" w:unhideWhenUsed="1"/>
     <w:lsdException w:name="Table Web 1" w:semiHidden="1" w:unhideWhenUsed="1"/>
     <w:lsdException w:name="Table Web 2" w:semiHidden="1" w:unhideWhenUsed="1"/>
+    <w:lsdException w:name="Table Web 3" w:semiHidden="1" w:unhideWhenUsed="1"/>
     <w:lsdException w:name="Balloon Text" w:semiHidden="1" w:unhideWhenUsed="1"/>
     <w:lsdException w:name="Table Grid" w:uiPriority="39"/>
     <w:lsdException w:name="Table Theme" w:semiHidden="1" w:unhideWhenUsed="1"/>
@@ -33264,7 +33026,7 @@
 </file>
 
 <file path=customXml/itemProps1.xml><?xml version="1.0" encoding="utf-8"?>
-<ds:datastoreItem xmlns:ds="http://schemas.openxmlformats.org/officeDocument/2006/customXml" ds:itemID="{4DBAF039-DA4E-4916-9FC3-BD9AF98B0A2B}">
+<ds:datastoreItem xmlns:ds="http://schemas.openxmlformats.org/officeDocument/2006/customXml" ds:itemID="{C24A997E-CB86-6646-9FEF-A1ABAF3C6B7E}">
   <ds:schemaRefs>
     <ds:schemaRef ds:uri="http://schemas.openxmlformats.org/officeDocument/2006/bibliography"/>
   </ds:schemaRefs>

</xml_diff>